<commit_message>
Updated the document to include selected algorithms
</commit_message>
<xml_diff>
--- a/Topic5WordDocument.docx
+++ b/Topic5WordDocument.docx
@@ -216,18 +216,121 @@
         <w:spacing w:after="240" w:line="240" w:lineRule="auto"/>
         <w:rPr>
           <w:rFonts w:ascii="Arial" w:eastAsia="Times New Roman" w:hAnsi="Arial" w:cs="Arial"/>
-          <w:b/>
-          <w:bCs/>
-          <w:color w:val="000000"/>
-        </w:rPr>
-      </w:pPr>
-      <w:r>
-        <w:rPr>
-          <w:rFonts w:ascii="Times New Roman" w:eastAsia="Times New Roman" w:hAnsi="Times New Roman" w:cs="Times New Roman"/>
-          <w:sz w:val="24"/>
-          <w:szCs w:val="24"/>
+          <w:color w:val="000000"/>
+        </w:rPr>
+      </w:pPr>
+      <w:r>
+        <w:rPr>
+          <w:rFonts w:ascii="Arial" w:eastAsia="Times New Roman" w:hAnsi="Arial" w:cs="Arial"/>
+          <w:color w:val="000000"/>
         </w:rPr>
         <w:br/>
+        <w:t>Following are the algorithms which will be implemented:</w:t>
+      </w:r>
+    </w:p>
+    <w:p>
+      <w:pPr>
+        <w:pStyle w:val="ListParagraph"/>
+        <w:numPr>
+          <w:ilvl w:val="0"/>
+          <w:numId w:val="3"/>
+        </w:numPr>
+        <w:spacing w:after="240" w:line="240" w:lineRule="auto"/>
+        <w:rPr>
+          <w:rFonts w:ascii="Arial" w:eastAsia="Times New Roman" w:hAnsi="Arial" w:cs="Arial"/>
+          <w:color w:val="000000"/>
+        </w:rPr>
+      </w:pPr>
+      <w:r>
+        <w:rPr>
+          <w:rFonts w:ascii="Arial" w:eastAsia="Times New Roman" w:hAnsi="Arial" w:cs="Arial"/>
+          <w:color w:val="000000"/>
+        </w:rPr>
+        <w:t>Jarvis</w:t>
+      </w:r>
+    </w:p>
+    <w:p>
+      <w:pPr>
+        <w:pStyle w:val="ListParagraph"/>
+        <w:numPr>
+          <w:ilvl w:val="0"/>
+          <w:numId w:val="3"/>
+        </w:numPr>
+        <w:spacing w:after="240" w:line="240" w:lineRule="auto"/>
+        <w:rPr>
+          <w:rFonts w:ascii="Arial" w:eastAsia="Times New Roman" w:hAnsi="Arial" w:cs="Arial"/>
+          <w:color w:val="000000"/>
+        </w:rPr>
+      </w:pPr>
+      <w:r>
+        <w:rPr>
+          <w:rFonts w:ascii="Arial" w:eastAsia="Times New Roman" w:hAnsi="Arial" w:cs="Arial"/>
+          <w:color w:val="000000"/>
+        </w:rPr>
+        <w:t>Graham Scan</w:t>
+      </w:r>
+    </w:p>
+    <w:p>
+      <w:pPr>
+        <w:pStyle w:val="ListParagraph"/>
+        <w:numPr>
+          <w:ilvl w:val="0"/>
+          <w:numId w:val="3"/>
+        </w:numPr>
+        <w:spacing w:after="240" w:line="240" w:lineRule="auto"/>
+        <w:rPr>
+          <w:rFonts w:ascii="Arial" w:eastAsia="Times New Roman" w:hAnsi="Arial" w:cs="Arial"/>
+          <w:color w:val="000000"/>
+        </w:rPr>
+      </w:pPr>
+      <w:r>
+        <w:rPr>
+          <w:rFonts w:ascii="Arial" w:eastAsia="Times New Roman" w:hAnsi="Arial" w:cs="Arial"/>
+          <w:color w:val="000000"/>
+        </w:rPr>
+        <w:t>Quick Hull</w:t>
+      </w:r>
+    </w:p>
+    <w:p>
+      <w:pPr>
+        <w:pStyle w:val="ListParagraph"/>
+        <w:numPr>
+          <w:ilvl w:val="0"/>
+          <w:numId w:val="3"/>
+        </w:numPr>
+        <w:spacing w:after="240" w:line="240" w:lineRule="auto"/>
+        <w:rPr>
+          <w:rFonts w:ascii="Arial" w:eastAsia="Times New Roman" w:hAnsi="Arial" w:cs="Arial"/>
+          <w:color w:val="000000"/>
+        </w:rPr>
+      </w:pPr>
+      <w:r>
+        <w:rPr>
+          <w:rFonts w:ascii="Arial" w:eastAsia="Times New Roman" w:hAnsi="Arial" w:cs="Arial"/>
+          <w:color w:val="000000"/>
+        </w:rPr>
+        <w:t xml:space="preserve">Divide and Conquer </w:t>
+      </w:r>
+    </w:p>
+    <w:p>
+      <w:pPr>
+        <w:pStyle w:val="ListParagraph"/>
+        <w:numPr>
+          <w:ilvl w:val="0"/>
+          <w:numId w:val="3"/>
+        </w:numPr>
+        <w:spacing w:after="240" w:line="240" w:lineRule="auto"/>
+        <w:rPr>
+          <w:rFonts w:ascii="Arial" w:eastAsia="Times New Roman" w:hAnsi="Arial" w:cs="Arial"/>
+          <w:color w:val="000000"/>
+        </w:rPr>
+      </w:pPr>
+      <w:r>
+        <w:rPr>
+          <w:rFonts w:ascii="Arial" w:eastAsia="Times New Roman" w:hAnsi="Arial" w:cs="Arial"/>
+          <w:color w:val="000000"/>
+        </w:rPr>
+        <w:t>New algorithm suggested by Prof. Schneider</w:t>
       </w:r>
     </w:p>
     <w:p>
@@ -427,7 +530,14 @@
           <w:rFonts w:ascii="Arial" w:eastAsia="Times New Roman" w:hAnsi="Arial" w:cs="Arial"/>
           <w:color w:val="000000"/>
         </w:rPr>
-        <w:t>computeConvexHull</w:t>
+        <w:t>compute</w:t>
+      </w:r>
+      <w:r>
+        <w:rPr>
+          <w:rFonts w:ascii="Arial" w:eastAsia="Times New Roman" w:hAnsi="Arial" w:cs="Arial"/>
+          <w:color w:val="000000"/>
+        </w:rPr>
+        <w:t>Jarvis</w:t>
       </w:r>
       <w:proofErr w:type="spellEnd"/>
       <w:r>
@@ -454,6 +564,14 @@
         </w:rPr>
         <w:t xml:space="preserve"> x) {} </w:t>
       </w:r>
+      <w:r>
+        <w:rPr>
+          <w:rFonts w:ascii="Arial" w:eastAsia="Times New Roman" w:hAnsi="Arial" w:cs="Arial"/>
+          <w:i/>
+          <w:color w:val="000000"/>
+        </w:rPr>
+        <w:t>//Method to implement Jarvis algorithm</w:t>
+      </w:r>
     </w:p>
     <w:p>
       <w:pPr>
@@ -478,7 +596,14 @@
           <w:rFonts w:ascii="Arial" w:eastAsia="Times New Roman" w:hAnsi="Arial" w:cs="Arial"/>
           <w:color w:val="000000"/>
         </w:rPr>
-        <w:t>computeConvexHull</w:t>
+        <w:t>compute</w:t>
+      </w:r>
+      <w:r>
+        <w:rPr>
+          <w:rFonts w:ascii="Arial" w:eastAsia="Times New Roman" w:hAnsi="Arial" w:cs="Arial"/>
+          <w:color w:val="000000"/>
+        </w:rPr>
+        <w:t>Graham</w:t>
       </w:r>
       <w:proofErr w:type="spellEnd"/>
       <w:r>
@@ -488,44 +613,303 @@
         </w:rPr>
         <w:t>(</w:t>
       </w:r>
+      <w:proofErr w:type="spellStart"/>
       <w:proofErr w:type="gramEnd"/>
       <w:r>
         <w:rPr>
           <w:rFonts w:ascii="Arial" w:eastAsia="Times New Roman" w:hAnsi="Arial" w:cs="Arial"/>
           <w:color w:val="000000"/>
         </w:rPr>
-        <w:t>Region x) {}</w:t>
-      </w:r>
-    </w:p>
-    <w:p>
-      <w:pPr>
-        <w:spacing w:after="0" w:line="240" w:lineRule="auto"/>
-        <w:rPr>
-          <w:rFonts w:ascii="Times New Roman" w:eastAsia="Times New Roman" w:hAnsi="Times New Roman" w:cs="Times New Roman"/>
-          <w:sz w:val="24"/>
-          <w:szCs w:val="24"/>
-        </w:rPr>
-      </w:pPr>
+        <w:t>complexPoint</w:t>
+      </w:r>
+      <w:proofErr w:type="spellEnd"/>
+      <w:r>
+        <w:rPr>
+          <w:rFonts w:ascii="Arial" w:eastAsia="Times New Roman" w:hAnsi="Arial" w:cs="Arial"/>
+          <w:color w:val="000000"/>
+        </w:rPr>
+        <w:t xml:space="preserve"> x) {}</w:t>
+      </w:r>
+      <w:r>
+        <w:rPr>
+          <w:rFonts w:ascii="Arial" w:eastAsia="Times New Roman" w:hAnsi="Arial" w:cs="Arial"/>
+          <w:color w:val="000000"/>
+        </w:rPr>
+        <w:t xml:space="preserve"> </w:t>
+      </w:r>
+      <w:r>
+        <w:rPr>
+          <w:rFonts w:ascii="Arial" w:eastAsia="Times New Roman" w:hAnsi="Arial" w:cs="Arial"/>
+          <w:i/>
+          <w:color w:val="000000"/>
+        </w:rPr>
+        <w:t>//Method to implement Jarvis algorithm</w:t>
+      </w:r>
+    </w:p>
+    <w:p>
+      <w:pPr>
+        <w:spacing w:after="0" w:line="240" w:lineRule="auto"/>
+        <w:rPr>
+          <w:rFonts w:ascii="Times New Roman" w:eastAsia="Times New Roman" w:hAnsi="Times New Roman" w:cs="Times New Roman"/>
+          <w:sz w:val="24"/>
+          <w:szCs w:val="24"/>
+        </w:rPr>
+      </w:pPr>
+      <w:r>
+        <w:rPr>
+          <w:rFonts w:ascii="Arial" w:eastAsia="Times New Roman" w:hAnsi="Arial" w:cs="Arial"/>
+          <w:color w:val="000000"/>
+        </w:rPr>
+        <w:t xml:space="preserve">Region </w:t>
+      </w:r>
+      <w:proofErr w:type="spellStart"/>
       <w:proofErr w:type="gramStart"/>
       <w:r>
         <w:rPr>
           <w:rFonts w:ascii="Arial" w:eastAsia="Times New Roman" w:hAnsi="Arial" w:cs="Arial"/>
           <w:color w:val="000000"/>
         </w:rPr>
-        <w:t>orientation(</w:t>
-      </w:r>
+        <w:t>compute</w:t>
+      </w:r>
+      <w:r>
+        <w:rPr>
+          <w:rFonts w:ascii="Arial" w:eastAsia="Times New Roman" w:hAnsi="Arial" w:cs="Arial"/>
+          <w:color w:val="000000"/>
+        </w:rPr>
+        <w:t>Quick</w:t>
+      </w:r>
+      <w:proofErr w:type="spellEnd"/>
+      <w:r>
+        <w:rPr>
+          <w:rFonts w:ascii="Arial" w:eastAsia="Times New Roman" w:hAnsi="Arial" w:cs="Arial"/>
+          <w:color w:val="000000"/>
+        </w:rPr>
+        <w:t>(</w:t>
+      </w:r>
+      <w:proofErr w:type="spellStart"/>
       <w:proofErr w:type="gramEnd"/>
       <w:r>
         <w:rPr>
           <w:rFonts w:ascii="Arial" w:eastAsia="Times New Roman" w:hAnsi="Arial" w:cs="Arial"/>
           <w:color w:val="000000"/>
         </w:rPr>
-        <w:t xml:space="preserve"> , , ,) {} // Method to implement orientation needed for </w:t>
-      </w:r>
-      <w:proofErr w:type="spellStart"/>
-      <w:r>
-        <w:rPr>
-          <w:rFonts w:ascii="Arial" w:eastAsia="Times New Roman" w:hAnsi="Arial" w:cs="Arial"/>
+        <w:t>complexPoint</w:t>
+      </w:r>
+      <w:proofErr w:type="spellEnd"/>
+      <w:r>
+        <w:rPr>
+          <w:rFonts w:ascii="Arial" w:eastAsia="Times New Roman" w:hAnsi="Arial" w:cs="Arial"/>
+          <w:color w:val="000000"/>
+        </w:rPr>
+        <w:t xml:space="preserve"> x) {}</w:t>
+      </w:r>
+      <w:r>
+        <w:rPr>
+          <w:rFonts w:ascii="Arial" w:eastAsia="Times New Roman" w:hAnsi="Arial" w:cs="Arial"/>
+          <w:color w:val="000000"/>
+        </w:rPr>
+        <w:t xml:space="preserve"> </w:t>
+      </w:r>
+      <w:r>
+        <w:rPr>
+          <w:rFonts w:ascii="Arial" w:eastAsia="Times New Roman" w:hAnsi="Arial" w:cs="Arial"/>
+          <w:i/>
+          <w:color w:val="000000"/>
+        </w:rPr>
+        <w:t>//Method to implement Jarvis algorithm</w:t>
+      </w:r>
+    </w:p>
+    <w:p>
+      <w:pPr>
+        <w:spacing w:after="0" w:line="240" w:lineRule="auto"/>
+        <w:rPr>
+          <w:rFonts w:ascii="Times New Roman" w:eastAsia="Times New Roman" w:hAnsi="Times New Roman" w:cs="Times New Roman"/>
+          <w:sz w:val="24"/>
+          <w:szCs w:val="24"/>
+        </w:rPr>
+      </w:pPr>
+      <w:r>
+        <w:rPr>
+          <w:rFonts w:ascii="Arial" w:eastAsia="Times New Roman" w:hAnsi="Arial" w:cs="Arial"/>
+          <w:color w:val="000000"/>
+        </w:rPr>
+        <w:t xml:space="preserve">Region </w:t>
+      </w:r>
+      <w:proofErr w:type="spellStart"/>
+      <w:proofErr w:type="gramStart"/>
+      <w:r>
+        <w:rPr>
+          <w:rFonts w:ascii="Arial" w:eastAsia="Times New Roman" w:hAnsi="Arial" w:cs="Arial"/>
+          <w:color w:val="000000"/>
+        </w:rPr>
+        <w:t>compute</w:t>
+      </w:r>
+      <w:r>
+        <w:rPr>
+          <w:rFonts w:ascii="Arial" w:eastAsia="Times New Roman" w:hAnsi="Arial" w:cs="Arial"/>
+          <w:color w:val="000000"/>
+        </w:rPr>
+        <w:t>DivideConquer</w:t>
+      </w:r>
+      <w:proofErr w:type="spellEnd"/>
+      <w:r>
+        <w:rPr>
+          <w:rFonts w:ascii="Arial" w:eastAsia="Times New Roman" w:hAnsi="Arial" w:cs="Arial"/>
+          <w:color w:val="000000"/>
+        </w:rPr>
+        <w:t>(</w:t>
+      </w:r>
+      <w:proofErr w:type="spellStart"/>
+      <w:proofErr w:type="gramEnd"/>
+      <w:r>
+        <w:rPr>
+          <w:rFonts w:ascii="Arial" w:eastAsia="Times New Roman" w:hAnsi="Arial" w:cs="Arial"/>
+          <w:color w:val="000000"/>
+        </w:rPr>
+        <w:t>complexPoint</w:t>
+      </w:r>
+      <w:proofErr w:type="spellEnd"/>
+      <w:r>
+        <w:rPr>
+          <w:rFonts w:ascii="Arial" w:eastAsia="Times New Roman" w:hAnsi="Arial" w:cs="Arial"/>
+          <w:color w:val="000000"/>
+        </w:rPr>
+        <w:t xml:space="preserve"> x) {}</w:t>
+      </w:r>
+      <w:r>
+        <w:rPr>
+          <w:rFonts w:ascii="Arial" w:eastAsia="Times New Roman" w:hAnsi="Arial" w:cs="Arial"/>
+          <w:color w:val="000000"/>
+        </w:rPr>
+        <w:t xml:space="preserve"> </w:t>
+      </w:r>
+      <w:r>
+        <w:rPr>
+          <w:rFonts w:ascii="Arial" w:eastAsia="Times New Roman" w:hAnsi="Arial" w:cs="Arial"/>
+          <w:i/>
+          <w:color w:val="000000"/>
+        </w:rPr>
+        <w:t>//Method to implement Jarvis algorithm</w:t>
+      </w:r>
+    </w:p>
+    <w:p>
+      <w:pPr>
+        <w:spacing w:after="0" w:line="240" w:lineRule="auto"/>
+        <w:rPr>
+          <w:rFonts w:ascii="Times New Roman" w:eastAsia="Times New Roman" w:hAnsi="Times New Roman" w:cs="Times New Roman"/>
+          <w:sz w:val="24"/>
+          <w:szCs w:val="24"/>
+        </w:rPr>
+      </w:pPr>
+      <w:r>
+        <w:rPr>
+          <w:rFonts w:ascii="Arial" w:eastAsia="Times New Roman" w:hAnsi="Arial" w:cs="Arial"/>
+          <w:color w:val="000000"/>
+        </w:rPr>
+        <w:t xml:space="preserve">Region </w:t>
+      </w:r>
+      <w:proofErr w:type="spellStart"/>
+      <w:proofErr w:type="gramStart"/>
+      <w:r>
+        <w:rPr>
+          <w:rFonts w:ascii="Arial" w:eastAsia="Times New Roman" w:hAnsi="Arial" w:cs="Arial"/>
+          <w:color w:val="000000"/>
+        </w:rPr>
+        <w:t>compute</w:t>
+      </w:r>
+      <w:r>
+        <w:rPr>
+          <w:rFonts w:ascii="Arial" w:eastAsia="Times New Roman" w:hAnsi="Arial" w:cs="Arial"/>
+          <w:color w:val="000000"/>
+        </w:rPr>
+        <w:t>NewAlgo</w:t>
+      </w:r>
+      <w:proofErr w:type="spellEnd"/>
+      <w:r>
+        <w:rPr>
+          <w:rFonts w:ascii="Arial" w:eastAsia="Times New Roman" w:hAnsi="Arial" w:cs="Arial"/>
+          <w:color w:val="000000"/>
+        </w:rPr>
+        <w:t>(</w:t>
+      </w:r>
+      <w:proofErr w:type="spellStart"/>
+      <w:proofErr w:type="gramEnd"/>
+      <w:r>
+        <w:rPr>
+          <w:rFonts w:ascii="Arial" w:eastAsia="Times New Roman" w:hAnsi="Arial" w:cs="Arial"/>
+          <w:color w:val="000000"/>
+        </w:rPr>
+        <w:t>complexPoint</w:t>
+      </w:r>
+      <w:proofErr w:type="spellEnd"/>
+      <w:r>
+        <w:rPr>
+          <w:rFonts w:ascii="Arial" w:eastAsia="Times New Roman" w:hAnsi="Arial" w:cs="Arial"/>
+          <w:color w:val="000000"/>
+        </w:rPr>
+        <w:t xml:space="preserve"> x) {}</w:t>
+      </w:r>
+      <w:r>
+        <w:rPr>
+          <w:rFonts w:ascii="Arial" w:eastAsia="Times New Roman" w:hAnsi="Arial" w:cs="Arial"/>
+          <w:color w:val="000000"/>
+        </w:rPr>
+        <w:t xml:space="preserve"> </w:t>
+      </w:r>
+      <w:r>
+        <w:rPr>
+          <w:rFonts w:ascii="Arial" w:eastAsia="Times New Roman" w:hAnsi="Arial" w:cs="Arial"/>
+          <w:i/>
+          <w:color w:val="000000"/>
+        </w:rPr>
+        <w:t>//Method to implement Jarvis algorithm</w:t>
+      </w:r>
+    </w:p>
+    <w:p>
+      <w:pPr>
+        <w:spacing w:after="0" w:line="240" w:lineRule="auto"/>
+        <w:rPr>
+          <w:rFonts w:ascii="Times New Roman" w:eastAsia="Times New Roman" w:hAnsi="Times New Roman" w:cs="Times New Roman"/>
+          <w:sz w:val="24"/>
+          <w:szCs w:val="24"/>
+        </w:rPr>
+      </w:pPr>
+      <w:proofErr w:type="gramStart"/>
+      <w:r>
+        <w:rPr>
+          <w:rFonts w:ascii="Arial" w:eastAsia="Times New Roman" w:hAnsi="Arial" w:cs="Arial"/>
+          <w:color w:val="000000"/>
+        </w:rPr>
+        <w:t>O</w:t>
+      </w:r>
+      <w:r>
+        <w:rPr>
+          <w:rFonts w:ascii="Arial" w:eastAsia="Times New Roman" w:hAnsi="Arial" w:cs="Arial"/>
+          <w:color w:val="000000"/>
+        </w:rPr>
+        <w:t>rientation(</w:t>
+      </w:r>
+      <w:proofErr w:type="gramEnd"/>
+      <w:r>
+        <w:rPr>
+          <w:rFonts w:ascii="Arial" w:eastAsia="Times New Roman" w:hAnsi="Arial" w:cs="Arial"/>
+          <w:color w:val="000000"/>
+        </w:rPr>
+        <w:t xml:space="preserve"> , , ,) {} </w:t>
+      </w:r>
+      <w:r>
+        <w:rPr>
+          <w:rFonts w:ascii="Arial" w:eastAsia="Times New Roman" w:hAnsi="Arial" w:cs="Arial"/>
+          <w:i/>
+          <w:color w:val="000000"/>
+        </w:rPr>
+        <w:t xml:space="preserve">// Method to implement orientation needed for </w:t>
+      </w:r>
+      <w:proofErr w:type="spellStart"/>
+      <w:r>
+        <w:rPr>
+          <w:rFonts w:ascii="Arial" w:eastAsia="Times New Roman" w:hAnsi="Arial" w:cs="Arial"/>
+          <w:i/>
           <w:color w:val="000000"/>
         </w:rPr>
         <w:t>alg</w:t>
@@ -534,6 +918,7 @@
       <w:r>
         <w:rPr>
           <w:rFonts w:ascii="Arial" w:eastAsia="Times New Roman" w:hAnsi="Arial" w:cs="Arial"/>
+          <w:i/>
           <w:color w:val="000000"/>
         </w:rPr>
         <w:t xml:space="preserve"> like </w:t>
@@ -542,6 +927,7 @@
       <w:r>
         <w:rPr>
           <w:rFonts w:ascii="Arial" w:eastAsia="Times New Roman" w:hAnsi="Arial" w:cs="Arial"/>
+          <w:i/>
           <w:color w:val="000000"/>
         </w:rPr>
         <w:t>jarvis</w:t>
@@ -550,9 +936,10 @@
       <w:r>
         <w:rPr>
           <w:rFonts w:ascii="Arial" w:eastAsia="Times New Roman" w:hAnsi="Arial" w:cs="Arial"/>
-          <w:color w:val="000000"/>
-        </w:rPr>
-        <w:t xml:space="preserve"> and graham scan. </w:t>
+          <w:i/>
+          <w:color w:val="000000"/>
+        </w:rPr>
+        <w:t xml:space="preserve"> and graham scan. This will not be provided in the interface</w:t>
       </w:r>
     </w:p>
     <w:p>
@@ -879,7 +1266,6 @@
           <w:iCs/>
           <w:color w:val="000000"/>
         </w:rPr>
-        <w:lastRenderedPageBreak/>
         <w:t>Methods:</w:t>
       </w:r>
     </w:p>
@@ -1362,8 +1748,6 @@
           <w:szCs w:val="24"/>
         </w:rPr>
       </w:pPr>
-      <w:bookmarkStart w:id="0" w:name="_GoBack"/>
-      <w:bookmarkEnd w:id="0"/>
       <w:r>
         <w:rPr>
           <w:rFonts w:ascii="Arial" w:eastAsia="Times New Roman" w:hAnsi="Arial" w:cs="Arial"/>
@@ -1533,6 +1917,10 @@
       </w:r>
     </w:p>
     <w:p/>
+    <w:p>
+      <w:bookmarkStart w:id="0" w:name="_GoBack"/>
+      <w:bookmarkEnd w:id="0"/>
+    </w:p>
     <w:sectPr>
       <w:pgSz w:w="12240" w:h="15840"/>
       <w:pgMar w:top="1440" w:right="1440" w:bottom="1440" w:left="1440" w:header="720" w:footer="720" w:gutter="0"/>
@@ -1546,6 +1934,95 @@
 <file path=word/numbering.xml><?xml version="1.0" encoding="utf-8"?>
 <w:numbering xmlns:wpc="http://schemas.microsoft.com/office/word/2010/wordprocessingCanvas" xmlns:mc="http://schemas.openxmlformats.org/markup-compatibility/2006" xmlns:o="urn:schemas-microsoft-com:office:office" xmlns:r="http://schemas.openxmlformats.org/officeDocument/2006/relationships" xmlns:m="http://schemas.openxmlformats.org/officeDocument/2006/math" xmlns:v="urn:schemas-microsoft-com:vml" xmlns:wp14="http://schemas.microsoft.com/office/word/2010/wordprocessingDrawing" xmlns:wp="http://schemas.openxmlformats.org/drawingml/2006/wordprocessingDrawing" xmlns:w10="urn:schemas-microsoft-com:office:word" xmlns:w="http://schemas.openxmlformats.org/wordprocessingml/2006/main" xmlns:w14="http://schemas.microsoft.com/office/word/2010/wordml" xmlns:w15="http://schemas.microsoft.com/office/word/2012/wordml" xmlns:wpg="http://schemas.microsoft.com/office/word/2010/wordprocessingGroup" xmlns:wpi="http://schemas.microsoft.com/office/word/2010/wordprocessingInk" xmlns:wne="http://schemas.microsoft.com/office/word/2006/wordml" xmlns:wps="http://schemas.microsoft.com/office/word/2010/wordprocessingShape" mc:Ignorable="w14 w15 wp14">
   <w:abstractNum w:abstractNumId="0" w15:restartNumberingAfterBreak="0">
+    <w:nsid w:val="1AE61A67"/>
+    <w:multiLevelType w:val="hybridMultilevel"/>
+    <w:tmpl w:val="463484D0"/>
+    <w:lvl w:ilvl="0" w:tplc="0409000F">
+      <w:start w:val="1"/>
+      <w:numFmt w:val="decimal"/>
+      <w:lvlText w:val="%1."/>
+      <w:lvlJc w:val="left"/>
+      <w:pPr>
+        <w:ind w:left="720" w:hanging="360"/>
+      </w:pPr>
+      <w:rPr>
+        <w:rFonts w:hint="default"/>
+      </w:rPr>
+    </w:lvl>
+    <w:lvl w:ilvl="1" w:tplc="04090019" w:tentative="1">
+      <w:start w:val="1"/>
+      <w:numFmt w:val="lowerLetter"/>
+      <w:lvlText w:val="%2."/>
+      <w:lvlJc w:val="left"/>
+      <w:pPr>
+        <w:ind w:left="1440" w:hanging="360"/>
+      </w:pPr>
+    </w:lvl>
+    <w:lvl w:ilvl="2" w:tplc="0409001B" w:tentative="1">
+      <w:start w:val="1"/>
+      <w:numFmt w:val="lowerRoman"/>
+      <w:lvlText w:val="%3."/>
+      <w:lvlJc w:val="right"/>
+      <w:pPr>
+        <w:ind w:left="2160" w:hanging="180"/>
+      </w:pPr>
+    </w:lvl>
+    <w:lvl w:ilvl="3" w:tplc="0409000F" w:tentative="1">
+      <w:start w:val="1"/>
+      <w:numFmt w:val="decimal"/>
+      <w:lvlText w:val="%4."/>
+      <w:lvlJc w:val="left"/>
+      <w:pPr>
+        <w:ind w:left="2880" w:hanging="360"/>
+      </w:pPr>
+    </w:lvl>
+    <w:lvl w:ilvl="4" w:tplc="04090019" w:tentative="1">
+      <w:start w:val="1"/>
+      <w:numFmt w:val="lowerLetter"/>
+      <w:lvlText w:val="%5."/>
+      <w:lvlJc w:val="left"/>
+      <w:pPr>
+        <w:ind w:left="3600" w:hanging="360"/>
+      </w:pPr>
+    </w:lvl>
+    <w:lvl w:ilvl="5" w:tplc="0409001B" w:tentative="1">
+      <w:start w:val="1"/>
+      <w:numFmt w:val="lowerRoman"/>
+      <w:lvlText w:val="%6."/>
+      <w:lvlJc w:val="right"/>
+      <w:pPr>
+        <w:ind w:left="4320" w:hanging="180"/>
+      </w:pPr>
+    </w:lvl>
+    <w:lvl w:ilvl="6" w:tplc="0409000F" w:tentative="1">
+      <w:start w:val="1"/>
+      <w:numFmt w:val="decimal"/>
+      <w:lvlText w:val="%7."/>
+      <w:lvlJc w:val="left"/>
+      <w:pPr>
+        <w:ind w:left="5040" w:hanging="360"/>
+      </w:pPr>
+    </w:lvl>
+    <w:lvl w:ilvl="7" w:tplc="04090019" w:tentative="1">
+      <w:start w:val="1"/>
+      <w:numFmt w:val="lowerLetter"/>
+      <w:lvlText w:val="%8."/>
+      <w:lvlJc w:val="left"/>
+      <w:pPr>
+        <w:ind w:left="5760" w:hanging="360"/>
+      </w:pPr>
+    </w:lvl>
+    <w:lvl w:ilvl="8" w:tplc="0409001B" w:tentative="1">
+      <w:start w:val="1"/>
+      <w:numFmt w:val="lowerRoman"/>
+      <w:lvlText w:val="%9."/>
+      <w:lvlJc w:val="right"/>
+      <w:pPr>
+        <w:ind w:left="6480" w:hanging="180"/>
+      </w:pPr>
+    </w:lvl>
+  </w:abstractNum>
+  <w:abstractNum w:abstractNumId="1" w15:restartNumberingAfterBreak="0">
     <w:nsid w:val="51613BC8"/>
     <w:multiLevelType w:val="multilevel"/>
     <w:tmpl w:val="6E60BEE4"/>
@@ -1694,7 +2171,7 @@
       </w:rPr>
     </w:lvl>
   </w:abstractNum>
-  <w:abstractNum w:abstractNumId="1" w15:restartNumberingAfterBreak="0">
+  <w:abstractNum w:abstractNumId="2" w15:restartNumberingAfterBreak="0">
     <w:nsid w:val="65C46D7C"/>
     <w:multiLevelType w:val="multilevel"/>
     <w:tmpl w:val="07C67DB2"/>
@@ -1844,9 +2321,12 @@
     </w:lvl>
   </w:abstractNum>
   <w:num w:numId="1">
+    <w:abstractNumId w:val="2"/>
+  </w:num>
+  <w:num w:numId="2">
     <w:abstractNumId w:val="1"/>
   </w:num>
-  <w:num w:numId="2">
+  <w:num w:numId="3">
     <w:abstractNumId w:val="0"/>
   </w:num>
 </w:numbering>
@@ -2245,6 +2725,7 @@
   <w:style w:type="paragraph" w:default="1" w:styleId="Normal">
     <w:name w:val="Normal"/>
     <w:qFormat/>
+    <w:rsid w:val="00C834D5"/>
   </w:style>
   <w:style w:type="character" w:default="1" w:styleId="DefaultParagraphFont">
     <w:name w:val="Default Paragraph Font"/>
@@ -2288,6 +2769,17 @@
       <w:sz w:val="24"/>
       <w:szCs w:val="24"/>
     </w:rPr>
+  </w:style>
+  <w:style w:type="paragraph" w:styleId="ListParagraph">
+    <w:name w:val="List Paragraph"/>
+    <w:basedOn w:val="Normal"/>
+    <w:uiPriority w:val="34"/>
+    <w:qFormat/>
+    <w:rsid w:val="00C834D5"/>
+    <w:pPr>
+      <w:ind w:left="720"/>
+      <w:contextualSpacing/>
+    </w:pPr>
   </w:style>
 </w:styles>
 </file>

</xml_diff>